<commit_message>
added pdf of instructions
</commit_message>
<xml_diff>
--- a/Assignment2-F19-v4.docx
+++ b/Assignment2-F19-v4.docx
@@ -1498,6 +1498,78 @@
     </w:p>
     <w:p>
       <w:pPr>
+        <w:pStyle w:val="ListParagraph"/>
+        <w:tabs>
+          <w:tab w:val="clear" w:pos="720"/>
+          <w:tab w:val="left" w:pos="2640" w:leader="none"/>
+        </w:tabs>
+        <w:spacing w:lineRule="auto" w:line="240" w:before="0" w:after="0"/>
+        <w:contextualSpacing/>
+        <w:jc w:val="both"/>
+        <w:rPr>
+          <w:rFonts w:ascii="Garamond" w:hAnsi="Garamond"/>
+          <w:sz w:val="24"/>
+          <w:szCs w:val="24"/>
+        </w:rPr>
+      </w:pPr>
+      <w:r>
+        <w:rPr>
+          <w:rFonts w:ascii="Garamond" w:hAnsi="Garamond"/>
+          <w:sz w:val="24"/>
+          <w:szCs w:val="24"/>
+        </w:rPr>
+      </w:r>
+    </w:p>
+    <w:p>
+      <w:pPr>
+        <w:pStyle w:val="ListParagraph"/>
+        <w:tabs>
+          <w:tab w:val="clear" w:pos="720"/>
+          <w:tab w:val="left" w:pos="2640" w:leader="none"/>
+        </w:tabs>
+        <w:spacing w:lineRule="auto" w:line="240" w:before="0" w:after="0"/>
+        <w:contextualSpacing/>
+        <w:jc w:val="both"/>
+        <w:rPr>
+          <w:rFonts w:ascii="Garamond" w:hAnsi="Garamond"/>
+          <w:sz w:val="24"/>
+          <w:szCs w:val="24"/>
+        </w:rPr>
+      </w:pPr>
+      <w:r>
+        <w:rPr>
+          <w:rFonts w:ascii="Garamond" w:hAnsi="Garamond"/>
+          <w:sz w:val="24"/>
+          <w:szCs w:val="24"/>
+        </w:rPr>
+      </w:r>
+    </w:p>
+    <w:p>
+      <w:pPr>
+        <w:pStyle w:val="ListParagraph"/>
+        <w:tabs>
+          <w:tab w:val="clear" w:pos="720"/>
+          <w:tab w:val="left" w:pos="2640" w:leader="none"/>
+        </w:tabs>
+        <w:spacing w:lineRule="auto" w:line="240" w:before="0" w:after="0"/>
+        <w:contextualSpacing/>
+        <w:jc w:val="both"/>
+        <w:rPr>
+          <w:rFonts w:ascii="Garamond" w:hAnsi="Garamond"/>
+          <w:sz w:val="24"/>
+          <w:szCs w:val="24"/>
+        </w:rPr>
+      </w:pPr>
+      <w:r>
+        <w:rPr>
+          <w:rFonts w:ascii="Garamond" w:hAnsi="Garamond"/>
+          <w:sz w:val="24"/>
+          <w:szCs w:val="24"/>
+        </w:rPr>
+      </w:r>
+    </w:p>
+    <w:p>
+      <w:pPr>
         <w:pStyle w:val="Normal"/>
         <w:tabs>
           <w:tab w:val="clear" w:pos="720"/>
@@ -1861,12 +1933,10 @@
     </w:pPr>
     <w:r>
       <w:rPr/>
-    </w:r>
-    <w:r>
       <mc:AlternateContent>
         <mc:Choice Requires="wps">
           <w:drawing>
-            <wp:anchor behindDoc="0" distT="0" distB="0" distL="0" distR="0" simplePos="0" locked="0" layoutInCell="1" allowOverlap="1" relativeHeight="4">
+            <wp:anchor behindDoc="1" distT="0" distB="0" distL="0" distR="0" simplePos="0" locked="0" layoutInCell="1" allowOverlap="1" relativeHeight="4">
               <wp:simplePos x="0" y="0"/>
               <wp:positionH relativeFrom="margin">
                 <wp:align>right</wp:align>
@@ -1874,32 +1944,38 @@
               <wp:positionV relativeFrom="paragraph">
                 <wp:posOffset>635</wp:posOffset>
               </wp:positionV>
-              <wp:extent cx="76835" cy="175260"/>
+              <wp:extent cx="77470" cy="174625"/>
               <wp:effectExtent l="0" t="0" r="0" b="0"/>
               <wp:wrapSquare wrapText="largest"/>
               <wp:docPr id="1" name="Frame1"/>
               <a:graphic xmlns:a="http://schemas.openxmlformats.org/drawingml/2006/main">
                 <a:graphicData uri="http://schemas.microsoft.com/office/word/2010/wordprocessingShape">
                   <wps:wsp>
-                    <wps:cNvSpPr txBox="1"/>
+                    <wps:cNvSpPr/>
                     <wps:spPr>
                       <a:xfrm>
                         <a:off x="0" y="0"/>
-                        <a:ext cx="76835" cy="175260"/>
+                        <a:ext cx="76680" cy="173880"/>
                       </a:xfrm>
-                      <a:prstGeom prst="rect"/>
-                      <a:solidFill>
-                        <a:srgbClr val="FFFFFF">
-                          <a:alpha val="0"/>
-                        </a:srgbClr>
-                      </a:solidFill>
+                      <a:prstGeom prst="rect">
+                        <a:avLst/>
+                      </a:prstGeom>
+                      <a:noFill/>
+                      <a:ln>
+                        <a:noFill/>
+                      </a:ln>
                     </wps:spPr>
+                    <wps:style>
+                      <a:lnRef idx="0"/>
+                      <a:fillRef idx="0"/>
+                      <a:effectRef idx="0"/>
+                      <a:fontRef idx="minor"/>
+                    </wps:style>
                     <wps:txbx>
                       <w:txbxContent>
                         <w:p>
                           <w:pPr>
                             <w:pStyle w:val="Footer"/>
-                            <w:pBdr/>
                             <w:rPr/>
                           </w:pPr>
                           <w:r>
@@ -1935,7 +2011,7 @@
                         </w:p>
                       </w:txbxContent>
                     </wps:txbx>
-                    <wps:bodyPr anchor="t" lIns="0" tIns="0" rIns="0" bIns="0">
+                    <wps:bodyPr lIns="0" rIns="0" tIns="0" bIns="0">
                       <a:spAutoFit/>
                     </wps:bodyPr>
                   </wps:wsp>
@@ -1946,14 +2022,15 @@
         </mc:Choice>
         <mc:Fallback>
           <w:pict>
-            <v:rect fillcolor="#FFFFFF" style="position:absolute;rotation:0;width:6.05pt;height:13.8pt;mso-wrap-distance-left:0pt;mso-wrap-distance-right:0pt;mso-wrap-distance-top:0pt;mso-wrap-distance-bottom:0pt;margin-top:0.05pt;mso-position-vertical-relative:text;margin-left:425.95pt;mso-position-horizontal:right;mso-position-horizontal-relative:margin">
-              <v:fill opacity="0f"/>
-              <v:textbox inset="0in,0in,0in,0in">
+            <v:rect id="shape_0" ID="Frame1" fillcolor="white" stroked="f" style="position:absolute;margin-left:425.9pt;margin-top:0.05pt;width:6pt;height:13.65pt;mso-position-horizontal:right;mso-position-horizontal-relative:margin">
+              <w10:wrap type="square"/>
+              <v:fill o:detectmouseclick="t" type="solid" color2="black" opacity="0"/>
+              <v:stroke color="#3465a4" joinstyle="round" endcap="flat"/>
+              <v:textbox>
                 <w:txbxContent>
                   <w:p>
                     <w:pPr>
                       <w:pStyle w:val="Footer"/>
-                      <w:pBdr/>
                       <w:rPr/>
                     </w:pPr>
                     <w:r>
@@ -1989,7 +2066,6 @@
                   </w:p>
                 </w:txbxContent>
               </v:textbox>
-              <w10:wrap type="square" side="largest"/>
             </v:rect>
           </w:pict>
         </mc:Fallback>
@@ -2053,6 +2129,8 @@
       </w:pPr>
       <w:rPr>
         <w:rFonts w:ascii="Symbol" w:hAnsi="Symbol" w:cs="Symbol" w:hint="default"/>
+        <w:sz w:val="24"/>
+        <w:rFonts w:cs="Symbol"/>
       </w:rPr>
     </w:lvl>
     <w:lvl w:ilvl="1">
@@ -2078,6 +2156,7 @@
       </w:pPr>
       <w:rPr>
         <w:rFonts w:ascii="Wingdings" w:hAnsi="Wingdings" w:cs="Wingdings" w:hint="default"/>
+        <w:rFonts w:cs="Wingdings"/>
       </w:rPr>
     </w:lvl>
     <w:lvl w:ilvl="3">
@@ -2090,6 +2169,7 @@
       </w:pPr>
       <w:rPr>
         <w:rFonts w:ascii="Symbol" w:hAnsi="Symbol" w:cs="Symbol" w:hint="default"/>
+        <w:rFonts w:cs="Symbol"/>
       </w:rPr>
     </w:lvl>
     <w:lvl w:ilvl="4">
@@ -2115,6 +2195,7 @@
       </w:pPr>
       <w:rPr>
         <w:rFonts w:ascii="Wingdings" w:hAnsi="Wingdings" w:cs="Wingdings" w:hint="default"/>
+        <w:rFonts w:cs="Wingdings"/>
       </w:rPr>
     </w:lvl>
     <w:lvl w:ilvl="6">
@@ -2127,6 +2208,7 @@
       </w:pPr>
       <w:rPr>
         <w:rFonts w:ascii="Symbol" w:hAnsi="Symbol" w:cs="Symbol" w:hint="default"/>
+        <w:rFonts w:cs="Symbol"/>
       </w:rPr>
     </w:lvl>
     <w:lvl w:ilvl="7">
@@ -2152,6 +2234,7 @@
       </w:pPr>
       <w:rPr>
         <w:rFonts w:ascii="Wingdings" w:hAnsi="Wingdings" w:cs="Wingdings" w:hint="default"/>
+        <w:rFonts w:cs="Wingdings"/>
       </w:rPr>
     </w:lvl>
   </w:abstractNum>
@@ -2249,6 +2332,8 @@
       </w:pPr>
       <w:rPr>
         <w:rFonts w:ascii="Symbol" w:hAnsi="Symbol" w:cs="Symbol" w:hint="default"/>
+        <w:sz w:val="24"/>
+        <w:rFonts w:cs="Symbol"/>
       </w:rPr>
     </w:lvl>
     <w:lvl w:ilvl="1">
@@ -2274,6 +2359,7 @@
       </w:pPr>
       <w:rPr>
         <w:rFonts w:ascii="Wingdings" w:hAnsi="Wingdings" w:cs="Wingdings" w:hint="default"/>
+        <w:rFonts w:cs="Wingdings"/>
       </w:rPr>
     </w:lvl>
     <w:lvl w:ilvl="3">
@@ -2286,6 +2372,7 @@
       </w:pPr>
       <w:rPr>
         <w:rFonts w:ascii="Symbol" w:hAnsi="Symbol" w:cs="Symbol" w:hint="default"/>
+        <w:rFonts w:cs="Symbol"/>
       </w:rPr>
     </w:lvl>
     <w:lvl w:ilvl="4">
@@ -2311,6 +2398,7 @@
       </w:pPr>
       <w:rPr>
         <w:rFonts w:ascii="Wingdings" w:hAnsi="Wingdings" w:cs="Wingdings" w:hint="default"/>
+        <w:rFonts w:cs="Wingdings"/>
       </w:rPr>
     </w:lvl>
     <w:lvl w:ilvl="6">
@@ -2323,6 +2411,7 @@
       </w:pPr>
       <w:rPr>
         <w:rFonts w:ascii="Symbol" w:hAnsi="Symbol" w:cs="Symbol" w:hint="default"/>
+        <w:rFonts w:cs="Symbol"/>
       </w:rPr>
     </w:lvl>
     <w:lvl w:ilvl="7">
@@ -2348,6 +2437,7 @@
       </w:pPr>
       <w:rPr>
         <w:rFonts w:ascii="Wingdings" w:hAnsi="Wingdings" w:cs="Wingdings" w:hint="default"/>
+        <w:rFonts w:cs="Wingdings"/>
       </w:rPr>
     </w:lvl>
   </w:abstractNum>
@@ -2550,7 +2640,6 @@
     <w:rPrDefault>
       <w:rPr>
         <w:rFonts w:ascii="Calibri" w:hAnsi="Calibri" w:eastAsia="Calibri" w:cs="Vrinda" w:asciiTheme="minorHAnsi" w:cstheme="minorBidi" w:eastAsiaTheme="minorHAnsi" w:hAnsiTheme="minorHAnsi"/>
-        <w:sz w:val="22"/>
         <w:szCs w:val="28"/>
         <w:lang w:val="en-US" w:eastAsia="en-US" w:bidi="bn-IN"/>
       </w:rPr>
@@ -3176,6 +3265,139 @@
     <w:qFormat/>
     <w:rPr/>
   </w:style>
+  <w:style w:type="character" w:styleId="ListLabel14">
+    <w:name w:val="ListLabel 14"/>
+    <w:qFormat/>
+    <w:rPr>
+      <w:rFonts w:ascii="Garamond" w:hAnsi="Garamond" w:cs="Symbol"/>
+      <w:sz w:val="24"/>
+    </w:rPr>
+  </w:style>
+  <w:style w:type="character" w:styleId="ListLabel15">
+    <w:name w:val="ListLabel 15"/>
+    <w:qFormat/>
+    <w:rPr>
+      <w:rFonts w:cs="Courier New"/>
+    </w:rPr>
+  </w:style>
+  <w:style w:type="character" w:styleId="ListLabel16">
+    <w:name w:val="ListLabel 16"/>
+    <w:qFormat/>
+    <w:rPr>
+      <w:rFonts w:cs="Wingdings"/>
+    </w:rPr>
+  </w:style>
+  <w:style w:type="character" w:styleId="ListLabel17">
+    <w:name w:val="ListLabel 17"/>
+    <w:qFormat/>
+    <w:rPr>
+      <w:rFonts w:cs="Symbol"/>
+    </w:rPr>
+  </w:style>
+  <w:style w:type="character" w:styleId="ListLabel18">
+    <w:name w:val="ListLabel 18"/>
+    <w:qFormat/>
+    <w:rPr>
+      <w:rFonts w:cs="Courier New"/>
+    </w:rPr>
+  </w:style>
+  <w:style w:type="character" w:styleId="ListLabel19">
+    <w:name w:val="ListLabel 19"/>
+    <w:qFormat/>
+    <w:rPr>
+      <w:rFonts w:cs="Wingdings"/>
+    </w:rPr>
+  </w:style>
+  <w:style w:type="character" w:styleId="ListLabel20">
+    <w:name w:val="ListLabel 20"/>
+    <w:qFormat/>
+    <w:rPr>
+      <w:rFonts w:cs="Symbol"/>
+    </w:rPr>
+  </w:style>
+  <w:style w:type="character" w:styleId="ListLabel21">
+    <w:name w:val="ListLabel 21"/>
+    <w:qFormat/>
+    <w:rPr>
+      <w:rFonts w:cs="Courier New"/>
+    </w:rPr>
+  </w:style>
+  <w:style w:type="character" w:styleId="ListLabel22">
+    <w:name w:val="ListLabel 22"/>
+    <w:qFormat/>
+    <w:rPr>
+      <w:rFonts w:cs="Wingdings"/>
+    </w:rPr>
+  </w:style>
+  <w:style w:type="character" w:styleId="ListLabel23">
+    <w:name w:val="ListLabel 23"/>
+    <w:qFormat/>
+    <w:rPr>
+      <w:rFonts w:ascii="Garamond" w:hAnsi="Garamond" w:cs="Symbol"/>
+      <w:sz w:val="24"/>
+    </w:rPr>
+  </w:style>
+  <w:style w:type="character" w:styleId="ListLabel24">
+    <w:name w:val="ListLabel 24"/>
+    <w:qFormat/>
+    <w:rPr>
+      <w:rFonts w:cs="Courier New"/>
+    </w:rPr>
+  </w:style>
+  <w:style w:type="character" w:styleId="ListLabel25">
+    <w:name w:val="ListLabel 25"/>
+    <w:qFormat/>
+    <w:rPr>
+      <w:rFonts w:cs="Wingdings"/>
+    </w:rPr>
+  </w:style>
+  <w:style w:type="character" w:styleId="ListLabel26">
+    <w:name w:val="ListLabel 26"/>
+    <w:qFormat/>
+    <w:rPr>
+      <w:rFonts w:cs="Symbol"/>
+    </w:rPr>
+  </w:style>
+  <w:style w:type="character" w:styleId="ListLabel27">
+    <w:name w:val="ListLabel 27"/>
+    <w:qFormat/>
+    <w:rPr>
+      <w:rFonts w:cs="Courier New"/>
+    </w:rPr>
+  </w:style>
+  <w:style w:type="character" w:styleId="ListLabel28">
+    <w:name w:val="ListLabel 28"/>
+    <w:qFormat/>
+    <w:rPr>
+      <w:rFonts w:cs="Wingdings"/>
+    </w:rPr>
+  </w:style>
+  <w:style w:type="character" w:styleId="ListLabel29">
+    <w:name w:val="ListLabel 29"/>
+    <w:qFormat/>
+    <w:rPr>
+      <w:rFonts w:cs="Symbol"/>
+    </w:rPr>
+  </w:style>
+  <w:style w:type="character" w:styleId="ListLabel30">
+    <w:name w:val="ListLabel 30"/>
+    <w:qFormat/>
+    <w:rPr>
+      <w:rFonts w:cs="Courier New"/>
+    </w:rPr>
+  </w:style>
+  <w:style w:type="character" w:styleId="ListLabel31">
+    <w:name w:val="ListLabel 31"/>
+    <w:qFormat/>
+    <w:rPr>
+      <w:rFonts w:cs="Wingdings"/>
+    </w:rPr>
+  </w:style>
+  <w:style w:type="character" w:styleId="ListLabel32">
+    <w:name w:val="ListLabel 32"/>
+    <w:qFormat/>
+    <w:rPr/>
+  </w:style>
   <w:style w:type="paragraph" w:styleId="Heading1">
     <w:name w:val="Heading"/>
     <w:basedOn w:val="Normal"/>
@@ -3334,7 +3556,7 @@
       <w:sz w:val="24"/>
       <w:szCs w:val="24"/>
       <w:u w:val="none" w:color="000000"/>
-      <w:lang w:bidi="ar-SA" w:val="en-US" w:eastAsia="en-US"/>
+      <w:lang w:val="en-US" w:eastAsia="en-US" w:bidi="ar-SA"/>
     </w:rPr>
   </w:style>
   <w:style w:type="paragraph" w:styleId="FrameContents">

</xml_diff>